<commit_message>
Paie Info Repaprtition Bug Found
</commit_message>
<xml_diff>
--- a/storage/Bordereau CF.docx
+++ b/storage/Bordereau CF.docx
@@ -582,7 +582,7 @@
                 <w:szCs w:val="28"/>
                 <w:lang w:bidi="ar-DZ"/>
               </w:rPr>
-              <w:t>جويلية</w:t>
+              <w:t>أوت</w:t>
             </w:r>
             <w:r>
               <w:rPr>
@@ -682,7 +682,7 @@
                 <w:szCs w:val="28"/>
                 <w:lang w:bidi="ar-DZ"/>
               </w:rPr>
-              <w:t>جويلية</w:t>
+              <w:t>أوت</w:t>
             </w:r>
             <w:r>
               <w:rPr>

</xml_diff>